<commit_message>
Get rid of tip, not needed
</commit_message>
<xml_diff>
--- a/Engineering Notebook Materials/Software Ispection/Control Award Content Sheet.docx
+++ b/Engineering Notebook Materials/Software Ispection/Control Award Content Sheet.docx
@@ -142,6 +142,7 @@
           <w:rFonts w:ascii="Oswald Light" w:hAnsi="Oswald Light" w:cs="Times"/>
         </w:rPr>
       </w:pPr>
+      <w:bookmarkStart w:id="0" w:name="_GoBack"/>
       <w:r>
         <w:rPr>
           <w:rFonts w:ascii="Oswald Light" w:hAnsi="Oswald Light" w:cs="Times"/>
@@ -197,6 +198,7 @@
         </w:drawing>
       </w:r>
     </w:p>
+    <w:bookmarkEnd w:id="0"/>
     <w:p>
       <w:pPr>
         <w:widowControl w:val="0"/>
@@ -227,75 +229,18 @@
         <w:adjustRightInd w:val="0"/>
         <w:spacing w:after="240"/>
         <w:rPr>
-          <w:rFonts w:ascii="Oswald Light" w:hAnsi="Oswald Light" w:cs="Times"/>
+          <w:rFonts w:ascii="Oswald Bold" w:hAnsi="Oswald Bold" w:cs="Times"/>
           <w:sz w:val="30"/>
           <w:szCs w:val="30"/>
         </w:rPr>
       </w:pPr>
       <w:r>
         <w:rPr>
-          <w:rFonts w:ascii="Oswald Light" w:hAnsi="Oswald Light" w:cs="Times"/>
-          <w:sz w:val="30"/>
-          <w:szCs w:val="30"/>
-        </w:rPr>
-        <w:t xml:space="preserve">The code has three instance fields: </w:t>
-      </w:r>
-      <w:proofErr w:type="spellStart"/>
-      <w:r>
-        <w:rPr>
-          <w:rFonts w:ascii="Oswald Light" w:hAnsi="Oswald Light" w:cs="Times"/>
-          <w:i/>
-          <w:sz w:val="30"/>
-          <w:szCs w:val="30"/>
-        </w:rPr>
-        <w:t>startOnRamp</w:t>
-      </w:r>
-      <w:proofErr w:type="spellEnd"/>
-      <w:r>
-        <w:rPr>
-          <w:rFonts w:ascii="Oswald Light" w:hAnsi="Oswald Light" w:cs="Times"/>
-          <w:sz w:val="30"/>
-          <w:szCs w:val="30"/>
-        </w:rPr>
-        <w:t xml:space="preserve">, </w:t>
-      </w:r>
-      <w:proofErr w:type="spellStart"/>
-      <w:r>
-        <w:rPr>
-          <w:rFonts w:ascii="Oswald Light" w:hAnsi="Oswald Light" w:cs="Times"/>
-          <w:i/>
-          <w:sz w:val="30"/>
-          <w:szCs w:val="30"/>
-        </w:rPr>
-        <w:t>knockDownCascade</w:t>
-      </w:r>
-      <w:proofErr w:type="spellEnd"/>
-      <w:r>
-        <w:rPr>
-          <w:rFonts w:ascii="Oswald Light" w:hAnsi="Oswald Light" w:cs="Times"/>
-          <w:sz w:val="30"/>
-          <w:szCs w:val="30"/>
-        </w:rPr>
-        <w:t xml:space="preserve">, and </w:t>
-      </w:r>
-      <w:proofErr w:type="spellStart"/>
-      <w:r>
-        <w:rPr>
-          <w:rFonts w:ascii="Oswald Light" w:hAnsi="Oswald Light" w:cs="Times"/>
-          <w:i/>
-          <w:sz w:val="30"/>
-          <w:szCs w:val="30"/>
-        </w:rPr>
-        <w:t>scoreInGoal</w:t>
-      </w:r>
-      <w:proofErr w:type="spellEnd"/>
-      <w:r>
-        <w:rPr>
-          <w:rFonts w:ascii="Oswald Light" w:hAnsi="Oswald Light" w:cs="Times"/>
-          <w:sz w:val="30"/>
-          <w:szCs w:val="30"/>
-        </w:rPr>
-        <w:t>, which when set to true tell the code that the robot will start on the ramp, knock down a cascade of balls, and score balls in one of the rolling goals respectively.</w:t>
+          <w:rFonts w:ascii="Oswald Bold" w:hAnsi="Oswald Bold" w:cs="Times"/>
+          <w:sz w:val="30"/>
+          <w:szCs w:val="30"/>
+        </w:rPr>
+        <w:t xml:space="preserve">Driver Controlled: </w:t>
       </w:r>
     </w:p>
     <w:p>
@@ -307,305 +252,17 @@
         <w:spacing w:after="240"/>
         <w:rPr>
           <w:rFonts w:ascii="Oswald Light" w:hAnsi="Oswald Light" w:cs="Times"/>
-          <w:i/>
-          <w:sz w:val="30"/>
-          <w:szCs w:val="30"/>
-          <w:u w:val="single"/>
+          <w:sz w:val="30"/>
+          <w:szCs w:val="30"/>
         </w:rPr>
       </w:pPr>
       <w:r>
         <w:rPr>
           <w:rFonts w:ascii="Oswald Light" w:hAnsi="Oswald Light" w:cs="Times"/>
-          <w:i/>
-          <w:sz w:val="30"/>
-          <w:szCs w:val="30"/>
-          <w:u w:val="single"/>
-        </w:rPr>
-        <w:t>Starting on Ramp, Knocking down Cascade of Balls, and Scoring in a Goal</w:t>
-      </w:r>
-    </w:p>
-    <w:p>
-      <w:pPr>
-        <w:pStyle w:val="ListParagraph"/>
-        <w:widowControl w:val="0"/>
-        <w:numPr>
-          <w:ilvl w:val="0"/>
-          <w:numId w:val="2"/>
-        </w:numPr>
-        <w:autoSpaceDE w:val="0"/>
-        <w:autoSpaceDN w:val="0"/>
-        <w:adjustRightInd w:val="0"/>
-        <w:spacing w:after="240"/>
-        <w:rPr>
-          <w:rFonts w:ascii="Oswald Light" w:hAnsi="Oswald Light" w:cs="Times"/>
-          <w:sz w:val="30"/>
-          <w:szCs w:val="30"/>
-        </w:rPr>
-      </w:pPr>
-      <w:r>
-        <w:rPr>
-          <w:rFonts w:ascii="Oswald Light" w:hAnsi="Oswald Light" w:cs="Times"/>
-          <w:sz w:val="30"/>
-          <w:szCs w:val="30"/>
-        </w:rPr>
-        <w:t>Drive off of the ramp</w:t>
-      </w:r>
-    </w:p>
-    <w:p>
-      <w:pPr>
-        <w:pStyle w:val="ListParagraph"/>
-        <w:widowControl w:val="0"/>
-        <w:numPr>
-          <w:ilvl w:val="0"/>
-          <w:numId w:val="2"/>
-        </w:numPr>
-        <w:autoSpaceDE w:val="0"/>
-        <w:autoSpaceDN w:val="0"/>
-        <w:adjustRightInd w:val="0"/>
-        <w:spacing w:after="240"/>
-        <w:rPr>
-          <w:rFonts w:ascii="Oswald Light" w:hAnsi="Oswald Light" w:cs="Times"/>
-          <w:sz w:val="30"/>
-          <w:szCs w:val="30"/>
-        </w:rPr>
-      </w:pPr>
-      <w:r>
-        <w:rPr>
-          <w:rFonts w:ascii="Oswald Light" w:hAnsi="Oswald Light" w:cs="Times"/>
-          <w:sz w:val="30"/>
-          <w:szCs w:val="30"/>
-        </w:rPr>
-        <w:t>Begin to record the robot’s movements</w:t>
-      </w:r>
-    </w:p>
-    <w:p>
-      <w:pPr>
-        <w:pStyle w:val="ListParagraph"/>
-        <w:widowControl w:val="0"/>
-        <w:numPr>
-          <w:ilvl w:val="0"/>
-          <w:numId w:val="2"/>
-        </w:numPr>
-        <w:autoSpaceDE w:val="0"/>
-        <w:autoSpaceDN w:val="0"/>
-        <w:adjustRightInd w:val="0"/>
-        <w:spacing w:after="240"/>
-        <w:rPr>
-          <w:rFonts w:ascii="Oswald Light" w:hAnsi="Oswald Light" w:cs="Times"/>
-          <w:sz w:val="30"/>
-          <w:szCs w:val="30"/>
-        </w:rPr>
-      </w:pPr>
-      <w:r>
-        <w:rPr>
-          <w:rFonts w:ascii="Oswald Light" w:hAnsi="Oswald Light" w:cs="Times"/>
-          <w:sz w:val="30"/>
-          <w:szCs w:val="30"/>
-        </w:rPr>
-        <w:t>Drive to the IR Beacon using two HiTechnic IR Sensors</w:t>
-      </w:r>
-    </w:p>
-    <w:p>
-      <w:pPr>
-        <w:pStyle w:val="ListParagraph"/>
-        <w:widowControl w:val="0"/>
-        <w:numPr>
-          <w:ilvl w:val="0"/>
-          <w:numId w:val="2"/>
-        </w:numPr>
-        <w:autoSpaceDE w:val="0"/>
-        <w:autoSpaceDN w:val="0"/>
-        <w:adjustRightInd w:val="0"/>
-        <w:spacing w:after="240"/>
-        <w:rPr>
-          <w:rFonts w:ascii="Oswald Light" w:hAnsi="Oswald Light" w:cs="Times"/>
-          <w:sz w:val="30"/>
-          <w:szCs w:val="30"/>
-        </w:rPr>
-      </w:pPr>
-      <w:r>
-        <w:rPr>
-          <w:rFonts w:ascii="Oswald Light" w:hAnsi="Oswald Light" w:cs="Times"/>
-          <w:sz w:val="30"/>
-          <w:szCs w:val="30"/>
-        </w:rPr>
-        <w:t xml:space="preserve">Use encoders to </w:t>
-      </w:r>
-      <w:r>
-        <w:rPr>
-          <w:rFonts w:ascii="Oswald Light" w:hAnsi="Oswald Light" w:cs="Times"/>
-          <w:sz w:val="30"/>
-          <w:szCs w:val="30"/>
-        </w:rPr>
-        <w:t>accurately</w:t>
-      </w:r>
-      <w:r>
-        <w:rPr>
-          <w:rFonts w:ascii="Oswald Light" w:hAnsi="Oswald Light" w:cs="Times"/>
-          <w:sz w:val="30"/>
-          <w:szCs w:val="30"/>
-        </w:rPr>
-        <w:t xml:space="preserve"> </w:t>
-      </w:r>
-      <w:r>
-        <w:rPr>
-          <w:rFonts w:ascii="Oswald Light" w:hAnsi="Oswald Light" w:cs="Times"/>
-          <w:sz w:val="30"/>
-          <w:szCs w:val="30"/>
-        </w:rPr>
-        <w:t>drive the robot to the pole to knock down the balls</w:t>
-      </w:r>
-    </w:p>
-    <w:p>
-      <w:pPr>
-        <w:pStyle w:val="ListParagraph"/>
-        <w:widowControl w:val="0"/>
-        <w:numPr>
-          <w:ilvl w:val="0"/>
-          <w:numId w:val="2"/>
-        </w:numPr>
-        <w:autoSpaceDE w:val="0"/>
-        <w:autoSpaceDN w:val="0"/>
-        <w:adjustRightInd w:val="0"/>
-        <w:spacing w:after="240"/>
-        <w:rPr>
-          <w:rFonts w:ascii="Oswald Light" w:hAnsi="Oswald Light" w:cs="Times"/>
-          <w:sz w:val="30"/>
-          <w:szCs w:val="30"/>
-        </w:rPr>
-      </w:pPr>
-      <w:r>
-        <w:rPr>
-          <w:rFonts w:ascii="Oswald Light" w:hAnsi="Oswald Light" w:cs="Times"/>
-          <w:sz w:val="30"/>
-          <w:szCs w:val="30"/>
-        </w:rPr>
-        <w:lastRenderedPageBreak/>
-        <w:t>Playback the robot’s movements and return to the bottom of the ramp.</w:t>
-      </w:r>
-    </w:p>
-    <w:p>
-      <w:pPr>
-        <w:pStyle w:val="ListParagraph"/>
-        <w:widowControl w:val="0"/>
-        <w:numPr>
-          <w:ilvl w:val="0"/>
-          <w:numId w:val="2"/>
-        </w:numPr>
-        <w:autoSpaceDE w:val="0"/>
-        <w:autoSpaceDN w:val="0"/>
-        <w:adjustRightInd w:val="0"/>
-        <w:spacing w:after="240"/>
-        <w:rPr>
-          <w:rFonts w:ascii="Oswald Light" w:hAnsi="Oswald Light" w:cs="Times"/>
-          <w:sz w:val="30"/>
-          <w:szCs w:val="30"/>
-        </w:rPr>
-      </w:pPr>
-      <w:r>
-        <w:rPr>
-          <w:rFonts w:ascii="Oswald Light" w:hAnsi="Oswald Light" w:cs="Times"/>
-          <w:sz w:val="30"/>
-          <w:szCs w:val="30"/>
-        </w:rPr>
-        <w:t>Drive towards the closest rolling goal to the ramp</w:t>
-      </w:r>
-    </w:p>
-    <w:p>
-      <w:pPr>
-        <w:pStyle w:val="ListParagraph"/>
-        <w:widowControl w:val="0"/>
-        <w:numPr>
-          <w:ilvl w:val="0"/>
-          <w:numId w:val="2"/>
-        </w:numPr>
-        <w:autoSpaceDE w:val="0"/>
-        <w:autoSpaceDN w:val="0"/>
-        <w:adjustRightInd w:val="0"/>
-        <w:spacing w:after="240"/>
-        <w:rPr>
-          <w:rFonts w:ascii="Oswald Light" w:hAnsi="Oswald Light" w:cs="Times"/>
-          <w:sz w:val="30"/>
-          <w:szCs w:val="30"/>
-        </w:rPr>
-      </w:pPr>
-      <w:r>
-        <w:rPr>
-          <w:rFonts w:ascii="Oswald Light" w:hAnsi="Oswald Light" w:cs="Times"/>
-          <w:sz w:val="30"/>
-          <w:szCs w:val="30"/>
-        </w:rPr>
-        <w:t xml:space="preserve">Hook onto the goal with the </w:t>
-      </w:r>
-      <w:r>
-        <w:rPr>
-          <w:rFonts w:ascii="Oswald Light" w:hAnsi="Oswald Light" w:cs="Times"/>
-          <w:sz w:val="30"/>
-          <w:szCs w:val="30"/>
-        </w:rPr>
-        <w:t xml:space="preserve">robot’s </w:t>
-      </w:r>
-      <w:r>
-        <w:rPr>
-          <w:rFonts w:ascii="Oswald Light" w:hAnsi="Oswald Light" w:cs="Times"/>
-          <w:sz w:val="30"/>
-          <w:szCs w:val="30"/>
-        </w:rPr>
-        <w:t>hooks</w:t>
-      </w:r>
-    </w:p>
-    <w:p>
-      <w:pPr>
-        <w:pStyle w:val="ListParagraph"/>
-        <w:widowControl w:val="0"/>
-        <w:numPr>
-          <w:ilvl w:val="0"/>
-          <w:numId w:val="2"/>
-        </w:numPr>
-        <w:autoSpaceDE w:val="0"/>
-        <w:autoSpaceDN w:val="0"/>
-        <w:adjustRightInd w:val="0"/>
-        <w:spacing w:after="240"/>
-        <w:rPr>
-          <w:rFonts w:ascii="Oswald Light" w:hAnsi="Oswald Light" w:cs="Times"/>
-          <w:sz w:val="30"/>
-          <w:szCs w:val="30"/>
-        </w:rPr>
-      </w:pPr>
-      <w:r>
-        <w:rPr>
-          <w:rFonts w:ascii="Oswald Light" w:hAnsi="Oswald Light" w:cs="Times"/>
-          <w:sz w:val="30"/>
-          <w:szCs w:val="30"/>
-        </w:rPr>
-        <w:t>Score the two preloaded balls into the goal</w:t>
-      </w:r>
-    </w:p>
-    <w:p>
-      <w:pPr>
-        <w:pStyle w:val="ListParagraph"/>
-        <w:widowControl w:val="0"/>
-        <w:numPr>
-          <w:ilvl w:val="0"/>
-          <w:numId w:val="2"/>
-        </w:numPr>
-        <w:autoSpaceDE w:val="0"/>
-        <w:autoSpaceDN w:val="0"/>
-        <w:adjustRightInd w:val="0"/>
-        <w:spacing w:after="240"/>
-        <w:rPr>
-          <w:rFonts w:ascii="Oswald Light" w:hAnsi="Oswald Light" w:cs="Times"/>
-          <w:sz w:val="30"/>
-          <w:szCs w:val="30"/>
-        </w:rPr>
-      </w:pPr>
-      <w:r>
-        <w:rPr>
-          <w:rFonts w:ascii="Oswald Light" w:hAnsi="Oswald Light" w:cs="Times"/>
-          <w:sz w:val="30"/>
-          <w:szCs w:val="30"/>
-        </w:rPr>
-        <w:t>Drive with the goal hooked to the robot onto the ramp and into the parking zone.</w:t>
+          <w:sz w:val="30"/>
+          <w:szCs w:val="30"/>
+        </w:rPr>
+        <w:t>The Tele-Op code has four separate tasks handling different parts of the robot.</w:t>
       </w:r>
     </w:p>
     <w:p>
@@ -631,90 +288,7 @@
           <w:szCs w:val="30"/>
           <w:u w:val="single"/>
         </w:rPr>
-        <w:t>Starting on Ramp, Knocking down Cascade of Balls</w:t>
-      </w:r>
-    </w:p>
-    <w:p>
-      <w:pPr>
-        <w:pStyle w:val="ListParagraph"/>
-        <w:widowControl w:val="0"/>
-        <w:numPr>
-          <w:ilvl w:val="0"/>
-          <w:numId w:val="3"/>
-        </w:numPr>
-        <w:autoSpaceDE w:val="0"/>
-        <w:autoSpaceDN w:val="0"/>
-        <w:adjustRightInd w:val="0"/>
-        <w:spacing w:after="240"/>
-        <w:rPr>
-          <w:rFonts w:ascii="Oswald Light" w:hAnsi="Oswald Light" w:cs="Times"/>
-          <w:sz w:val="30"/>
-          <w:szCs w:val="30"/>
-          <w:u w:val="single"/>
-        </w:rPr>
-      </w:pPr>
-      <w:r>
-        <w:rPr>
-          <w:rFonts w:ascii="Oswald Light" w:hAnsi="Oswald Light" w:cs="Times"/>
-          <w:sz w:val="30"/>
-          <w:szCs w:val="30"/>
-        </w:rPr>
-        <w:t>Drive off of the ramp</w:t>
-      </w:r>
-    </w:p>
-    <w:p>
-      <w:pPr>
-        <w:pStyle w:val="ListParagraph"/>
-        <w:widowControl w:val="0"/>
-        <w:numPr>
-          <w:ilvl w:val="0"/>
-          <w:numId w:val="3"/>
-        </w:numPr>
-        <w:autoSpaceDE w:val="0"/>
-        <w:autoSpaceDN w:val="0"/>
-        <w:adjustRightInd w:val="0"/>
-        <w:spacing w:after="240"/>
-        <w:rPr>
-          <w:rFonts w:ascii="Oswald Light" w:hAnsi="Oswald Light" w:cs="Times"/>
-          <w:sz w:val="30"/>
-          <w:szCs w:val="30"/>
-          <w:u w:val="single"/>
-        </w:rPr>
-      </w:pPr>
-      <w:r>
-        <w:rPr>
-          <w:rFonts w:ascii="Oswald Light" w:hAnsi="Oswald Light" w:cs="Times"/>
-          <w:sz w:val="30"/>
-          <w:szCs w:val="30"/>
-        </w:rPr>
-        <w:t>Drive to the IR Beacon using two HiTechnic IR Sensors</w:t>
-      </w:r>
-    </w:p>
-    <w:p>
-      <w:pPr>
-        <w:pStyle w:val="ListParagraph"/>
-        <w:widowControl w:val="0"/>
-        <w:numPr>
-          <w:ilvl w:val="0"/>
-          <w:numId w:val="3"/>
-        </w:numPr>
-        <w:autoSpaceDE w:val="0"/>
-        <w:autoSpaceDN w:val="0"/>
-        <w:adjustRightInd w:val="0"/>
-        <w:spacing w:after="240"/>
-        <w:rPr>
-          <w:rFonts w:ascii="Oswald Light" w:hAnsi="Oswald Light" w:cs="Times"/>
-          <w:sz w:val="30"/>
-          <w:szCs w:val="30"/>
-        </w:rPr>
-      </w:pPr>
-      <w:r>
-        <w:rPr>
-          <w:rFonts w:ascii="Oswald Light" w:hAnsi="Oswald Light" w:cs="Times"/>
-          <w:sz w:val="30"/>
-          <w:szCs w:val="30"/>
-        </w:rPr>
-        <w:t>Use encoders to accurately drive the robot to the pole to knock down the balls</w:t>
+        <w:t>Hook Task:</w:t>
       </w:r>
     </w:p>
     <w:p>
@@ -726,156 +300,17 @@
         <w:spacing w:after="240"/>
         <w:rPr>
           <w:rFonts w:ascii="Oswald Light" w:hAnsi="Oswald Light" w:cs="Times"/>
-          <w:i/>
-          <w:sz w:val="30"/>
-          <w:szCs w:val="30"/>
-          <w:u w:val="single"/>
+          <w:sz w:val="30"/>
+          <w:szCs w:val="30"/>
         </w:rPr>
       </w:pPr>
       <w:r>
         <w:rPr>
           <w:rFonts w:ascii="Oswald Light" w:hAnsi="Oswald Light" w:cs="Times"/>
-          <w:i/>
-          <w:sz w:val="30"/>
-          <w:szCs w:val="30"/>
-          <w:u w:val="single"/>
-        </w:rPr>
-        <w:t>Starting on Ramp, Scoring in the Goal</w:t>
-      </w:r>
-    </w:p>
-    <w:p>
-      <w:pPr>
-        <w:pStyle w:val="ListParagraph"/>
-        <w:widowControl w:val="0"/>
-        <w:numPr>
-          <w:ilvl w:val="0"/>
-          <w:numId w:val="4"/>
-        </w:numPr>
-        <w:autoSpaceDE w:val="0"/>
-        <w:autoSpaceDN w:val="0"/>
-        <w:adjustRightInd w:val="0"/>
-        <w:spacing w:after="240"/>
-        <w:rPr>
-          <w:rFonts w:ascii="Oswald Light" w:hAnsi="Oswald Light" w:cs="Times"/>
-          <w:sz w:val="30"/>
-          <w:szCs w:val="30"/>
-        </w:rPr>
-      </w:pPr>
-      <w:r>
-        <w:rPr>
-          <w:rFonts w:ascii="Oswald Light" w:hAnsi="Oswald Light" w:cs="Times"/>
-          <w:sz w:val="30"/>
-          <w:szCs w:val="30"/>
-        </w:rPr>
-        <w:t>Drive off of the ramp</w:t>
-      </w:r>
-    </w:p>
-    <w:p>
-      <w:pPr>
-        <w:pStyle w:val="ListParagraph"/>
-        <w:widowControl w:val="0"/>
-        <w:numPr>
-          <w:ilvl w:val="0"/>
-          <w:numId w:val="4"/>
-        </w:numPr>
-        <w:autoSpaceDE w:val="0"/>
-        <w:autoSpaceDN w:val="0"/>
-        <w:adjustRightInd w:val="0"/>
-        <w:spacing w:after="240"/>
-        <w:rPr>
-          <w:rFonts w:ascii="Oswald Light" w:hAnsi="Oswald Light" w:cs="Times"/>
-          <w:sz w:val="30"/>
-          <w:szCs w:val="30"/>
-        </w:rPr>
-      </w:pPr>
-      <w:r>
-        <w:rPr>
-          <w:rFonts w:ascii="Oswald Light" w:hAnsi="Oswald Light" w:cs="Times"/>
-          <w:sz w:val="30"/>
-          <w:szCs w:val="30"/>
-        </w:rPr>
-        <w:t>Drive to the first rolling goal</w:t>
-      </w:r>
-    </w:p>
-    <w:p>
-      <w:pPr>
-        <w:pStyle w:val="ListParagraph"/>
-        <w:widowControl w:val="0"/>
-        <w:numPr>
-          <w:ilvl w:val="0"/>
-          <w:numId w:val="4"/>
-        </w:numPr>
-        <w:autoSpaceDE w:val="0"/>
-        <w:autoSpaceDN w:val="0"/>
-        <w:adjustRightInd w:val="0"/>
-        <w:spacing w:after="240"/>
-        <w:rPr>
-          <w:rFonts w:ascii="Oswald Light" w:hAnsi="Oswald Light" w:cs="Times"/>
-          <w:sz w:val="30"/>
-          <w:szCs w:val="30"/>
-        </w:rPr>
-      </w:pPr>
-      <w:r>
-        <w:rPr>
-          <w:rFonts w:ascii="Oswald Light" w:hAnsi="Oswald Light" w:cs="Times"/>
-          <w:sz w:val="30"/>
-          <w:szCs w:val="30"/>
-        </w:rPr>
-        <w:t>Hook onto the goal with the robot’s hooks</w:t>
-      </w:r>
-    </w:p>
-    <w:p>
-      <w:pPr>
-        <w:pStyle w:val="ListParagraph"/>
-        <w:widowControl w:val="0"/>
-        <w:numPr>
-          <w:ilvl w:val="0"/>
-          <w:numId w:val="4"/>
-        </w:numPr>
-        <w:autoSpaceDE w:val="0"/>
-        <w:autoSpaceDN w:val="0"/>
-        <w:adjustRightInd w:val="0"/>
-        <w:spacing w:after="240"/>
-        <w:rPr>
-          <w:rFonts w:ascii="Oswald Light" w:hAnsi="Oswald Light" w:cs="Times"/>
-          <w:sz w:val="30"/>
-          <w:szCs w:val="30"/>
-        </w:rPr>
-      </w:pPr>
-      <w:r>
-        <w:rPr>
-          <w:rFonts w:ascii="Oswald Light" w:hAnsi="Oswald Light" w:cs="Times"/>
-          <w:sz w:val="30"/>
-          <w:szCs w:val="30"/>
-        </w:rPr>
-        <w:t>Score the two preloaded balls into the goal</w:t>
-      </w:r>
-    </w:p>
-    <w:p>
-      <w:pPr>
-        <w:pStyle w:val="ListParagraph"/>
-        <w:widowControl w:val="0"/>
-        <w:numPr>
-          <w:ilvl w:val="0"/>
-          <w:numId w:val="4"/>
-        </w:numPr>
-        <w:autoSpaceDE w:val="0"/>
-        <w:autoSpaceDN w:val="0"/>
-        <w:adjustRightInd w:val="0"/>
-        <w:spacing w:after="240"/>
-        <w:rPr>
-          <w:rFonts w:ascii="Oswald Light" w:hAnsi="Oswald Light" w:cs="Times"/>
-          <w:sz w:val="30"/>
-          <w:szCs w:val="30"/>
-        </w:rPr>
-      </w:pPr>
-      <w:r>
-        <w:rPr>
-          <w:rFonts w:ascii="Oswald Light" w:hAnsi="Oswald Light" w:cs="Times"/>
-          <w:sz w:val="30"/>
-          <w:szCs w:val="30"/>
-        </w:rPr>
-        <w:t>Drive with the goal hooked to the robot onto the ramp and into the parking zone.</w:t>
+          <w:sz w:val="30"/>
+          <w:szCs w:val="30"/>
+        </w:rPr>
+        <w:t xml:space="preserve">This task deals with toggling the two servo hooks that grab onto the base of the rolling goals in order to move them around. It has a loop that continuously checks if the toggle button (button 2) is pressed. If pressed, the program then checks if the hook is up, using a Boolean statement, and sets the servos to the appropriate position to grab the hook. </w:t>
       </w:r>
     </w:p>
     <w:p>
@@ -901,32 +336,8 @@
           <w:szCs w:val="30"/>
           <w:u w:val="single"/>
         </w:rPr>
-        <w:t xml:space="preserve">Starting on Ground Parking Zone, Knocking down Cascade of Balls, and </w:t>
+        <w:t>Intake Task:</w:t>
       </w:r>
-      <w:proofErr w:type="gramStart"/>
-      <w:r>
-        <w:rPr>
-          <w:rFonts w:ascii="Oswald Light" w:hAnsi="Oswald Light" w:cs="Times"/>
-          <w:i/>
-          <w:sz w:val="30"/>
-          <w:szCs w:val="30"/>
-          <w:u w:val="single"/>
-        </w:rPr>
-        <w:t>Scoring</w:t>
-      </w:r>
-      <w:proofErr w:type="gramEnd"/>
-      <w:r>
-        <w:rPr>
-          <w:rFonts w:ascii="Oswald Light" w:hAnsi="Oswald Light" w:cs="Times"/>
-          <w:i/>
-          <w:sz w:val="30"/>
-          <w:szCs w:val="30"/>
-          <w:u w:val="single"/>
-        </w:rPr>
-        <w:t xml:space="preserve"> in a Goal</w:t>
-      </w:r>
-      <w:bookmarkStart w:id="0" w:name="_GoBack"/>
-      <w:bookmarkEnd w:id="0"/>
     </w:p>
     <w:p>
       <w:pPr>
@@ -936,36 +347,276 @@
         <w:adjustRightInd w:val="0"/>
         <w:spacing w:after="240"/>
         <w:rPr>
-          <w:rFonts w:ascii="Oswald Bold" w:hAnsi="Oswald Bold" w:cs="Times"/>
+          <w:rFonts w:ascii="Oswald Light" w:hAnsi="Oswald Light" w:cs="Times"/>
           <w:sz w:val="30"/>
           <w:szCs w:val="30"/>
         </w:rPr>
       </w:pPr>
       <w:r>
         <w:rPr>
-          <w:rFonts w:ascii="Oswald Bold" w:hAnsi="Oswald Bold" w:cs="Times"/>
-          <w:sz w:val="30"/>
-          <w:szCs w:val="30"/>
-        </w:rPr>
-        <w:t xml:space="preserve">Driver Controlled: </w:t>
+          <w:rFonts w:ascii="Oswald Light" w:hAnsi="Oswald Light" w:cs="Times"/>
+          <w:sz w:val="30"/>
+          <w:szCs w:val="30"/>
+        </w:rPr>
+        <w:lastRenderedPageBreak/>
+        <w:t>This task deals with the two Lego motors that function as the intake for the robot. When the top bumper is pushed, the motors are powered, causing the intake to begin to rake in balls with its zip ties. Any bumper button will stop the intake. When the lift has been raised and the robot is ready to deposit balls, the driver can push the bottom button, which spins the motors slowly in the reverse direction to deposit them into the tubes.</w:t>
       </w:r>
     </w:p>
     <w:p>
       <w:pPr>
-        <w:pStyle w:val="ListParagraph"/>
         <w:widowControl w:val="0"/>
-        <w:numPr>
-          <w:ilvl w:val="0"/>
-          <w:numId w:val="1"/>
-        </w:numPr>
         <w:autoSpaceDE w:val="0"/>
         <w:autoSpaceDN w:val="0"/>
         <w:adjustRightInd w:val="0"/>
         <w:spacing w:after="240"/>
         <w:rPr>
           <w:rFonts w:ascii="Oswald Light" w:hAnsi="Oswald Light" w:cs="Times"/>
-        </w:rPr>
-      </w:pPr>
+          <w:i/>
+          <w:sz w:val="30"/>
+          <w:szCs w:val="30"/>
+          <w:u w:val="single"/>
+        </w:rPr>
+      </w:pPr>
+      <w:r>
+        <w:rPr>
+          <w:rFonts w:ascii="Oswald Light" w:hAnsi="Oswald Light" w:cs="Times"/>
+          <w:i/>
+          <w:sz w:val="30"/>
+          <w:szCs w:val="30"/>
+          <w:u w:val="single"/>
+        </w:rPr>
+        <w:t>Main Task:</w:t>
+      </w:r>
+    </w:p>
+    <w:p>
+      <w:pPr>
+        <w:widowControl w:val="0"/>
+        <w:autoSpaceDE w:val="0"/>
+        <w:autoSpaceDN w:val="0"/>
+        <w:adjustRightInd w:val="0"/>
+        <w:spacing w:after="240"/>
+        <w:rPr>
+          <w:rFonts w:ascii="Oswald Light" w:hAnsi="Oswald Light" w:cs="Times"/>
+          <w:sz w:val="30"/>
+          <w:szCs w:val="30"/>
+        </w:rPr>
+      </w:pPr>
+      <w:r>
+        <w:rPr>
+          <w:rFonts w:ascii="Oswald Light" w:hAnsi="Oswald Light" w:cs="Times"/>
+          <w:sz w:val="30"/>
+          <w:szCs w:val="30"/>
+        </w:rPr>
+        <w:t xml:space="preserve">The Main task deals with several parts of the robot that do not need a separate task to control toggling. This task is broken up into two methods: Lift and </w:t>
+      </w:r>
+      <w:r>
+        <w:rPr>
+          <w:rFonts w:ascii="Oswald Light" w:hAnsi="Oswald Light" w:cs="Times"/>
+          <w:sz w:val="30"/>
+          <w:szCs w:val="30"/>
+        </w:rPr>
+        <w:t>Wheels.</w:t>
+      </w:r>
+    </w:p>
+    <w:p>
+      <w:pPr>
+        <w:widowControl w:val="0"/>
+        <w:autoSpaceDE w:val="0"/>
+        <w:autoSpaceDN w:val="0"/>
+        <w:adjustRightInd w:val="0"/>
+        <w:spacing w:after="240"/>
+        <w:rPr>
+          <w:rFonts w:ascii="Oswald Light" w:hAnsi="Oswald Light" w:cs="Times"/>
+          <w:i/>
+          <w:sz w:val="30"/>
+          <w:szCs w:val="30"/>
+        </w:rPr>
+      </w:pPr>
+      <w:r>
+        <w:rPr>
+          <w:rFonts w:ascii="Oswald Light" w:hAnsi="Oswald Light" w:cs="Times"/>
+          <w:i/>
+          <w:sz w:val="30"/>
+          <w:szCs w:val="30"/>
+        </w:rPr>
+        <w:t>Lift:</w:t>
+      </w:r>
+    </w:p>
+    <w:p>
+      <w:pPr>
+        <w:widowControl w:val="0"/>
+        <w:autoSpaceDE w:val="0"/>
+        <w:autoSpaceDN w:val="0"/>
+        <w:adjustRightInd w:val="0"/>
+        <w:spacing w:after="240"/>
+        <w:rPr>
+          <w:rFonts w:ascii="Oswald Light" w:hAnsi="Oswald Light" w:cs="Times"/>
+          <w:sz w:val="30"/>
+          <w:szCs w:val="30"/>
+        </w:rPr>
+      </w:pPr>
+      <w:r>
+        <w:rPr>
+          <w:rFonts w:ascii="Oswald Light" w:hAnsi="Oswald Light" w:cs="Times"/>
+          <w:sz w:val="30"/>
+          <w:szCs w:val="30"/>
+        </w:rPr>
+        <w:t>The Lift method controls the linear slide on the robot and allows the ball intake/holder to be raised and lowered in order to score in the various sized goals, and pick up balls from the playing field floor. The program first sets the encoders on the lift motors so that the motors will not keep spinning after the lift has been brought down. This prevents the lift’s winch mechanism from breaking during a match. Should the driver need to cancel these limits, he/she can simply press the Cancel Lift Limits button (button 10). This will remove all limits on the lift and give full manual operation to the driver. The driver presses the top bumper to raise the lift and the lower bumper to lower the lift.</w:t>
+      </w:r>
+    </w:p>
+    <w:p>
+      <w:pPr>
+        <w:widowControl w:val="0"/>
+        <w:autoSpaceDE w:val="0"/>
+        <w:autoSpaceDN w:val="0"/>
+        <w:adjustRightInd w:val="0"/>
+        <w:spacing w:after="240"/>
+        <w:rPr>
+          <w:rFonts w:ascii="Oswald Light" w:hAnsi="Oswald Light" w:cs="Times"/>
+          <w:i/>
+          <w:sz w:val="30"/>
+          <w:szCs w:val="30"/>
+        </w:rPr>
+      </w:pPr>
+      <w:r>
+        <w:rPr>
+          <w:rFonts w:ascii="Oswald Light" w:hAnsi="Oswald Light" w:cs="Times"/>
+          <w:i/>
+          <w:sz w:val="30"/>
+          <w:szCs w:val="30"/>
+        </w:rPr>
+        <w:t>Wheels:</w:t>
+      </w:r>
+    </w:p>
+    <w:p>
+      <w:pPr>
+        <w:widowControl w:val="0"/>
+        <w:autoSpaceDE w:val="0"/>
+        <w:autoSpaceDN w:val="0"/>
+        <w:adjustRightInd w:val="0"/>
+        <w:spacing w:after="240"/>
+        <w:rPr>
+          <w:rFonts w:ascii="Oswald Light" w:hAnsi="Oswald Light" w:cs="Times"/>
+          <w:sz w:val="30"/>
+          <w:szCs w:val="30"/>
+        </w:rPr>
+      </w:pPr>
+      <w:r>
+        <w:rPr>
+          <w:rFonts w:ascii="Oswald Light" w:hAnsi="Oswald Light" w:cs="Times"/>
+          <w:sz w:val="30"/>
+          <w:szCs w:val="30"/>
+        </w:rPr>
+        <w:t>The robot uses a tank drive to control the wheels. The driver uses the left and right knobs to control the left and right wheels respectively. Because the controllers are not always the most accurate, the robot will not take an input unless the controller input is greater than 10. This ensures that the robot does not jitter around on the playing field and helps us ensure that our motors will last longer.</w:t>
+      </w:r>
+    </w:p>
+    <w:p>
+      <w:pPr>
+        <w:pStyle w:val="ListParagraph"/>
+        <w:widowControl w:val="0"/>
+        <w:autoSpaceDE w:val="0"/>
+        <w:autoSpaceDN w:val="0"/>
+        <w:adjustRightInd w:val="0"/>
+        <w:spacing w:after="240"/>
+        <w:rPr>
+          <w:rFonts w:ascii="Oswald Light" w:hAnsi="Oswald Light" w:cs="Times"/>
+        </w:rPr>
+      </w:pPr>
+      <w:r>
+        <w:rPr>
+          <w:rFonts w:ascii="Oswald Light" w:hAnsi="Oswald Light" w:cs="Times"/>
+          <w:noProof/>
+        </w:rPr>
+        <w:drawing>
+          <wp:inline distT="0" distB="0" distL="0" distR="0" wp14:anchorId="3A524706" wp14:editId="2401BC85">
+            <wp:extent cx="3240632" cy="2157046"/>
+            <wp:effectExtent l="0" t="0" r="10795" b="2540"/>
+            <wp:docPr id="2" name="Picture 2" descr="Macintosh HD:Users:jonathandamico:Documents:Robotics:FTC7155:2015:Engineering Notebook Materials:Software Ispection:ControllerDiagramPerris.jpg"/>
+            <wp:cNvGraphicFramePr>
+              <a:graphicFrameLocks xmlns:a="http://schemas.openxmlformats.org/drawingml/2006/main" noChangeAspect="1"/>
+            </wp:cNvGraphicFramePr>
+            <a:graphic xmlns:a="http://schemas.openxmlformats.org/drawingml/2006/main">
+              <a:graphicData uri="http://schemas.openxmlformats.org/drawingml/2006/picture">
+                <pic:pic xmlns:pic="http://schemas.openxmlformats.org/drawingml/2006/picture">
+                  <pic:nvPicPr>
+                    <pic:cNvPr id="0" name="Picture 1" descr="Macintosh HD:Users:jonathandamico:Documents:Robotics:FTC7155:2015:Engineering Notebook Materials:Software Ispection:ControllerDiagramPerris.jpg"/>
+                    <pic:cNvPicPr>
+                      <a:picLocks noChangeAspect="1" noChangeArrowheads="1"/>
+                    </pic:cNvPicPr>
+                  </pic:nvPicPr>
+                  <pic:blipFill>
+                    <a:blip r:embed="rId7">
+                      <a:extLst>
+                        <a:ext uri="{28A0092B-C50C-407E-A947-70E740481C1C}">
+                          <a14:useLocalDpi xmlns:a14="http://schemas.microsoft.com/office/drawing/2010/main" val="0"/>
+                        </a:ext>
+                      </a:extLst>
+                    </a:blip>
+                    <a:srcRect/>
+                    <a:stretch>
+                      <a:fillRect/>
+                    </a:stretch>
+                  </pic:blipFill>
+                  <pic:spPr bwMode="auto">
+                    <a:xfrm>
+                      <a:off x="0" y="0"/>
+                      <a:ext cx="3241131" cy="2157378"/>
+                    </a:xfrm>
+                    <a:prstGeom prst="rect">
+                      <a:avLst/>
+                    </a:prstGeom>
+                    <a:noFill/>
+                    <a:ln>
+                      <a:noFill/>
+                    </a:ln>
+                  </pic:spPr>
+                </pic:pic>
+              </a:graphicData>
+            </a:graphic>
+          </wp:inline>
+        </w:drawing>
+      </w:r>
+    </w:p>
+    <w:p>
+      <w:pPr>
+        <w:pStyle w:val="ListParagraph"/>
+        <w:widowControl w:val="0"/>
+        <w:autoSpaceDE w:val="0"/>
+        <w:autoSpaceDN w:val="0"/>
+        <w:adjustRightInd w:val="0"/>
+        <w:spacing w:after="240"/>
+        <w:rPr>
+          <w:rFonts w:ascii="Oswald Light" w:hAnsi="Oswald Light" w:cs="Times"/>
+        </w:rPr>
+      </w:pPr>
+    </w:p>
+    <w:p>
+      <w:pPr>
+        <w:pStyle w:val="ListParagraph"/>
+        <w:widowControl w:val="0"/>
+        <w:autoSpaceDE w:val="0"/>
+        <w:autoSpaceDN w:val="0"/>
+        <w:adjustRightInd w:val="0"/>
+        <w:spacing w:after="240"/>
+        <w:rPr>
+          <w:rFonts w:ascii="Oswald Light" w:hAnsi="Oswald Light" w:cs="Times"/>
+        </w:rPr>
+      </w:pPr>
+      <w:r>
+        <w:rPr>
+          <w:rFonts w:ascii="Oswald Light" w:hAnsi="Oswald Light" w:cs="Times"/>
+        </w:rPr>
+        <w:t xml:space="preserve">All of our code for this competition can be viewed at </w:t>
+      </w:r>
+      <w:hyperlink r:id="rId8" w:history="1">
+        <w:r>
+          <w:rPr>
+            <w:rStyle w:val="Hyperlink"/>
+            <w:rFonts w:ascii="Oswald Light" w:hAnsi="Oswald Light" w:cs="Times"/>
+          </w:rPr>
+          <w:t>http://github.com/FTC7155/2015</w:t>
+        </w:r>
+      </w:hyperlink>
     </w:p>
     <w:sectPr>
       <w:pgSz w:w="12240" w:h="15840"/>
@@ -1559,6 +1210,17 @@
       <w:contextualSpacing/>
     </w:pPr>
   </w:style>
+  <w:style w:type="character" w:styleId="Hyperlink">
+    <w:name w:val="Hyperlink"/>
+    <w:basedOn w:val="DefaultParagraphFont"/>
+    <w:uiPriority w:val="99"/>
+    <w:unhideWhenUsed/>
+    <w:rsid w:val="003C750C"/>
+    <w:rPr>
+      <w:color w:val="0000FF" w:themeColor="hyperlink"/>
+      <w:u w:val="single"/>
+    </w:rPr>
+  </w:style>
 </w:styles>
 </file>
 
@@ -1782,6 +1444,17 @@
       <w:ind w:left="720"/>
       <w:contextualSpacing/>
     </w:pPr>
+  </w:style>
+  <w:style w:type="character" w:styleId="Hyperlink">
+    <w:name w:val="Hyperlink"/>
+    <w:basedOn w:val="DefaultParagraphFont"/>
+    <w:uiPriority w:val="99"/>
+    <w:unhideWhenUsed/>
+    <w:rsid w:val="003C750C"/>
+    <w:rPr>
+      <w:color w:val="0000FF" w:themeColor="hyperlink"/>
+      <w:u w:val="single"/>
+    </w:rPr>
   </w:style>
 </w:styles>
 </file>

</xml_diff>